<commit_message>
Updated Microsoft Exchange Server CP to v1.1
</commit_message>
<xml_diff>
--- a/content_support/Microsoft-Exchange/Microsoft_Exchange_Server2013up.docx
+++ b/content_support/Microsoft-Exchange/Microsoft_Exchange_Server2013up.docx
@@ -747,7 +747,6 @@
       <w:pPr>
         <w:pStyle w:val="ListParagraph"/>
       </w:pPr>
-      <w:proofErr w:type="gramStart"/>
       <w:r>
         <w:t>Microsoft</w:t>
       </w:r>
@@ -755,12 +754,8 @@
         <w:t xml:space="preserve"> </w:t>
       </w:r>
       <w:r>
-        <w:t xml:space="preserve"> </w:t>
-      </w:r>
-      <w:r>
         <w:t>Exchange</w:t>
       </w:r>
-      <w:proofErr w:type="gramEnd"/>
       <w:r>
         <w:t xml:space="preserve"> Server 201</w:t>
       </w:r>
@@ -988,243 +983,30 @@
           <w:ilvl w:val="0"/>
           <w:numId w:val="12"/>
         </w:numPr>
-        <w:spacing w:before="100" w:beforeAutospacing="1" w:after="100" w:afterAutospacing="1"/>
-        <w:rPr>
-          <w:b/>
-        </w:rPr>
-      </w:pPr>
-      <w:r>
-        <w:rPr>
-          <w:b/>
-        </w:rPr>
-        <w:t xml:space="preserve">Enable </w:t>
+        <w:spacing w:after="200" w:line="276" w:lineRule="auto"/>
+        <w:rPr>
+          <w:b/>
+        </w:rPr>
+      </w:pPr>
+      <w:r>
+        <w:rPr>
+          <w:b/>
+        </w:rPr>
+        <w:t xml:space="preserve">Enable SMTP Protocol </w:t>
       </w:r>
       <w:proofErr w:type="gramStart"/>
       <w:r>
         <w:rPr>
           <w:b/>
         </w:rPr>
-        <w:t>SMTP :</w:t>
+        <w:t>Logging :</w:t>
       </w:r>
       <w:proofErr w:type="gramEnd"/>
-    </w:p>
-    <w:p>
-      <w:pPr>
-        <w:pStyle w:val="ListParagraph"/>
-        <w:ind w:left="1080"/>
-      </w:pPr>
-      <w:r>
-        <w:t>In the default installation of Microsoft exchange, SMTP server has logging turned off.</w:t>
-      </w:r>
-    </w:p>
-    <w:p>
-      <w:pPr>
-        <w:pStyle w:val="ListParagraph"/>
-        <w:ind w:left="1080"/>
-      </w:pPr>
-      <w:r>
-        <w:t xml:space="preserve">Follow the steps below to enable and configure the same: </w:t>
-      </w:r>
-    </w:p>
-    <w:p>
-      <w:pPr>
-        <w:pStyle w:val="ListParagraph"/>
-        <w:ind w:left="1080"/>
-        <w:rPr>
-          <w:b/>
-          <w:i/>
-          <w:u w:val="single"/>
-        </w:rPr>
-      </w:pPr>
-    </w:p>
-    <w:p>
-      <w:pPr>
-        <w:pStyle w:val="ListParagraph"/>
-        <w:numPr>
-          <w:ilvl w:val="1"/>
-          <w:numId w:val="3"/>
-        </w:numPr>
-        <w:spacing w:after="200" w:line="276" w:lineRule="auto"/>
-      </w:pPr>
-      <w:r>
-        <w:t xml:space="preserve">Under IIS click on </w:t>
-      </w:r>
-      <w:r>
-        <w:rPr>
-          <w:b/>
-        </w:rPr>
-        <w:t xml:space="preserve">SMTP services  </w:t>
-      </w:r>
-      <w:r>
-        <w:rPr>
-          <w:b/>
-        </w:rPr>
-        <w:sym w:font="Wingdings" w:char="F0E0"/>
-      </w:r>
-      <w:r>
-        <w:rPr>
-          <w:b/>
-        </w:rPr>
-        <w:t xml:space="preserve"> Properties</w:t>
-      </w:r>
-      <w:r>
-        <w:t>.</w:t>
-      </w:r>
-    </w:p>
-    <w:p>
-      <w:pPr>
-        <w:pStyle w:val="ListParagraph"/>
-        <w:numPr>
-          <w:ilvl w:val="1"/>
-          <w:numId w:val="3"/>
-        </w:numPr>
-        <w:spacing w:after="200" w:line="276" w:lineRule="auto"/>
-      </w:pPr>
-      <w:r>
-        <w:rPr>
-          <w:sz w:val="24"/>
-          <w:szCs w:val="24"/>
-        </w:rPr>
-        <w:t>Under</w:t>
-      </w:r>
-      <w:r>
-        <w:rPr>
-          <w:b/>
-          <w:sz w:val="24"/>
-          <w:szCs w:val="24"/>
-        </w:rPr>
-        <w:t xml:space="preserve"> General </w:t>
-      </w:r>
-      <w:r>
-        <w:rPr>
-          <w:sz w:val="24"/>
-          <w:szCs w:val="24"/>
-        </w:rPr>
-        <w:t>tab</w:t>
-      </w:r>
-      <w:r>
-        <w:rPr>
-          <w:b/>
-          <w:sz w:val="24"/>
-          <w:szCs w:val="24"/>
-        </w:rPr>
-        <w:t xml:space="preserve">: </w:t>
-      </w:r>
-      <w:r>
-        <w:t>Check “</w:t>
-      </w:r>
-      <w:r>
-        <w:rPr>
-          <w:b/>
-        </w:rPr>
-        <w:t>Enable Logging</w:t>
-      </w:r>
-      <w:r>
-        <w:t>”</w:t>
-      </w:r>
-    </w:p>
-    <w:p>
-      <w:pPr>
-        <w:pStyle w:val="ListParagraph"/>
-        <w:numPr>
-          <w:ilvl w:val="1"/>
-          <w:numId w:val="3"/>
-        </w:numPr>
-        <w:spacing w:after="200" w:line="276" w:lineRule="auto"/>
-      </w:pPr>
-      <w:r>
-        <w:t>Click on properties and enable all check boxes  and click ok</w:t>
-      </w:r>
-    </w:p>
-    <w:p>
-      <w:pPr>
-        <w:pStyle w:val="ListParagraph"/>
-        <w:numPr>
-          <w:ilvl w:val="1"/>
-          <w:numId w:val="3"/>
-        </w:numPr>
-        <w:spacing w:after="200" w:line="276" w:lineRule="auto"/>
-      </w:pPr>
-      <w:r>
-        <w:t>Also t</w:t>
-      </w:r>
-      <w:r>
-        <w:t xml:space="preserve">he </w:t>
-      </w:r>
-      <w:r>
-        <w:rPr>
-          <w:b/>
-        </w:rPr>
-        <w:t>"Extended Logging Properties"</w:t>
-      </w:r>
-      <w:r>
-        <w:t xml:space="preserve"> dialog box may be displayed by clicking on the "Advanced" button in the "Active Log Format" field. </w:t>
-      </w:r>
-    </w:p>
-    <w:p>
-      <w:pPr>
-        <w:pStyle w:val="ListParagraph"/>
-        <w:numPr>
-          <w:ilvl w:val="1"/>
-          <w:numId w:val="3"/>
-        </w:numPr>
-        <w:spacing w:after="200" w:line="276" w:lineRule="auto"/>
-      </w:pPr>
-      <w:r>
-        <w:t>You can set the logging interval and specify log path where SMTP logs would be generated.</w:t>
-      </w:r>
-    </w:p>
-    <w:p>
-      <w:pPr>
-        <w:pStyle w:val="ListParagraph"/>
-        <w:numPr>
-          <w:ilvl w:val="1"/>
-          <w:numId w:val="3"/>
-        </w:numPr>
-        <w:spacing w:after="200" w:line="276" w:lineRule="auto"/>
-      </w:pPr>
-      <w:r>
-        <w:t xml:space="preserve">This path needs to be mentioned in </w:t>
-      </w:r>
-      <w:r>
-        <w:rPr>
-          <w:b/>
-        </w:rPr>
-        <w:t>liagent.ini</w:t>
-      </w:r>
-      <w:r>
-        <w:t xml:space="preserve"> file to enable forwarding these logs to LI Instance.</w:t>
-      </w:r>
-    </w:p>
-    <w:p>
-      <w:pPr>
-        <w:spacing w:after="200" w:line="276" w:lineRule="auto"/>
-      </w:pPr>
-    </w:p>
-    <w:p>
-      <w:pPr>
-        <w:pStyle w:val="ListParagraph"/>
-        <w:spacing w:after="200" w:line="276" w:lineRule="auto"/>
-        <w:ind w:left="1440"/>
-      </w:pPr>
-    </w:p>
-    <w:p>
-      <w:pPr>
-        <w:pStyle w:val="ListParagraph"/>
-        <w:numPr>
-          <w:ilvl w:val="0"/>
-          <w:numId w:val="12"/>
-        </w:numPr>
-        <w:spacing w:after="200" w:line="276" w:lineRule="auto"/>
-        <w:rPr>
-          <w:b/>
-        </w:rPr>
-      </w:pPr>
-      <w:r>
-        <w:rPr>
-          <w:b/>
-        </w:rPr>
-        <w:t xml:space="preserve">Enable SMTP Protocol Logging : </w:t>
+      <w:r>
+        <w:rPr>
+          <w:b/>
+        </w:rPr>
+        <w:t xml:space="preserve"> </w:t>
       </w:r>
     </w:p>
     <w:p>
@@ -1276,6 +1058,27 @@
         <w:spacing w:after="200" w:line="276" w:lineRule="auto"/>
         <w:ind w:left="1080"/>
       </w:pPr>
+      <w:r>
+        <w:t xml:space="preserve">You can set the logging interval and specify log path where SMTP logs would be generated. This path needs to be mentioned in the </w:t>
+      </w:r>
+      <w:r>
+        <w:rPr>
+          <w:b/>
+        </w:rPr>
+        <w:t>liagent.ini</w:t>
+      </w:r>
+      <w:r>
+        <w:t xml:space="preserve"> file to enable forwarding these logs to LI </w:t>
+      </w:r>
+      <w:r>
+        <w:t>i</w:t>
+      </w:r>
+      <w:r>
+        <w:t>nstance</w:t>
+      </w:r>
+      <w:r>
+        <w:t>.</w:t>
+      </w:r>
     </w:p>
     <w:p>
       <w:pPr>
@@ -1283,21 +1086,28 @@
         <w:spacing w:after="200" w:line="276" w:lineRule="auto"/>
         <w:ind w:left="1080"/>
       </w:pPr>
-      <w:r>
-        <w:rPr>
-          <w:b/>
-        </w:rPr>
-        <w:t>Tip</w:t>
-      </w:r>
-      <w:r>
-        <w:t xml:space="preserve">: To enable protocol logging for all send and receive connectors using shell use the following commands: </w:t>
-      </w:r>
     </w:p>
     <w:p>
       <w:pPr>
         <w:pStyle w:val="ListParagraph"/>
         <w:spacing w:after="200" w:line="276" w:lineRule="auto"/>
         <w:ind w:left="1080"/>
+      </w:pPr>
+      <w:r>
+        <w:rPr>
+          <w:b/>
+        </w:rPr>
+        <w:t>Tip</w:t>
+      </w:r>
+      <w:r>
+        <w:t xml:space="preserve">: To enable protocol logging for all send and receive connectors using shell use the following commands: </w:t>
+      </w:r>
+    </w:p>
+    <w:p>
+      <w:pPr>
+        <w:pStyle w:val="ListParagraph"/>
+        <w:spacing w:after="200" w:line="276" w:lineRule="auto"/>
+        <w:ind w:left="1080"/>
         <w:rPr>
           <w:b/>
           <w:i/>
@@ -1308,7 +1118,6 @@
           <w:b/>
           <w:i/>
         </w:rPr>
-        <w:lastRenderedPageBreak/>
         <w:t>Get-</w:t>
       </w:r>
       <w:proofErr w:type="spellStart"/>
@@ -1634,6 +1443,7 @@
         <w:rPr>
           <w:b/>
         </w:rPr>
+        <w:lastRenderedPageBreak/>
         <w:t>Transport service on Mailbox servers</w:t>
       </w:r>
       <w:r>
@@ -1818,124 +1628,51 @@
     </w:p>
     <w:p>
       <w:pPr>
+        <w:pStyle w:val="ListParagraph"/>
         <w:numPr>
           <w:ilvl w:val="2"/>
-          <w:numId w:val="30"/>
+          <w:numId w:val="5"/>
         </w:numPr>
-        <w:spacing w:before="100" w:beforeAutospacing="1" w:after="100" w:afterAutospacing="1"/>
-        <w:rPr>
-          <w:rFonts w:ascii="Times New Roman" w:eastAsia="Times New Roman" w:hAnsi="Times New Roman" w:cs="Times New Roman"/>
-          <w:sz w:val="24"/>
-          <w:szCs w:val="24"/>
-          <w:lang w:eastAsia="pl-PL"/>
-        </w:rPr>
-      </w:pPr>
-      <w:r>
-        <w:rPr>
-          <w:rFonts w:ascii="Times New Roman" w:eastAsia="Times New Roman" w:hAnsi="Times New Roman" w:cs="Times New Roman"/>
-          <w:sz w:val="24"/>
-          <w:szCs w:val="24"/>
-          <w:lang w:eastAsia="pl-PL"/>
-        </w:rPr>
-        <w:t>Create</w:t>
-      </w:r>
-      <w:r>
-        <w:rPr>
-          <w:rFonts w:ascii="Courier New" w:eastAsia="Times New Roman" w:hAnsi="Courier New" w:cs="Courier New"/>
-          <w:sz w:val="20"/>
-          <w:szCs w:val="20"/>
-          <w:lang w:eastAsia="pl-PL"/>
-        </w:rPr>
-        <w:t xml:space="preserve"> </w:t>
-      </w:r>
-      <w:r>
-        <w:rPr>
-          <w:rFonts w:ascii="Courier New" w:eastAsia="Times New Roman" w:hAnsi="Courier New" w:cs="Courier New"/>
-          <w:sz w:val="20"/>
-          <w:szCs w:val="20"/>
-          <w:lang w:eastAsia="pl-PL"/>
-        </w:rPr>
-        <w:t>exhange_wrapper.cmd</w:t>
-      </w:r>
-      <w:r>
-        <w:rPr>
-          <w:rFonts w:ascii="Courier New" w:eastAsia="Times New Roman" w:hAnsi="Courier New" w:cs="Courier New"/>
-          <w:sz w:val="20"/>
-          <w:szCs w:val="20"/>
-          <w:lang w:eastAsia="pl-PL"/>
-        </w:rPr>
-        <w:t xml:space="preserve"> </w:t>
-      </w:r>
-      <w:r>
-        <w:rPr>
-          <w:rFonts w:ascii="Times New Roman" w:eastAsia="Times New Roman" w:hAnsi="Times New Roman" w:cs="Times New Roman"/>
-          <w:sz w:val="24"/>
-          <w:szCs w:val="24"/>
-          <w:lang w:eastAsia="pl-PL"/>
-        </w:rPr>
-        <w:t xml:space="preserve">wrapper for </w:t>
-      </w:r>
-      <w:r>
-        <w:rPr>
-          <w:rFonts w:ascii="Times New Roman" w:eastAsia="Times New Roman" w:hAnsi="Times New Roman" w:cs="Times New Roman"/>
-          <w:b/>
-          <w:bCs/>
-          <w:sz w:val="24"/>
-          <w:szCs w:val="24"/>
-          <w:lang w:eastAsia="pl-PL"/>
-        </w:rPr>
-        <w:t>Exchange_wrapper.ps1</w:t>
-      </w:r>
-      <w:r>
-        <w:rPr>
-          <w:rFonts w:ascii="Times New Roman" w:eastAsia="Times New Roman" w:hAnsi="Times New Roman" w:cs="Times New Roman"/>
-          <w:b/>
-          <w:bCs/>
-          <w:sz w:val="24"/>
-          <w:szCs w:val="24"/>
-          <w:lang w:eastAsia="pl-PL"/>
-        </w:rPr>
-        <w:t xml:space="preserve"> </w:t>
-      </w:r>
-      <w:r>
-        <w:rPr>
-          <w:rFonts w:ascii="Times New Roman" w:eastAsia="Times New Roman" w:hAnsi="Times New Roman" w:cs="Times New Roman"/>
-          <w:bCs/>
-          <w:sz w:val="24"/>
-          <w:szCs w:val="24"/>
-          <w:lang w:eastAsia="pl-PL"/>
-        </w:rPr>
-        <w:t xml:space="preserve">with </w:t>
-      </w:r>
-      <w:r>
-        <w:rPr>
-          <w:rFonts w:ascii="Times New Roman" w:eastAsia="Times New Roman" w:hAnsi="Times New Roman" w:cs="Times New Roman"/>
-          <w:bCs/>
-          <w:sz w:val="24"/>
-          <w:szCs w:val="24"/>
-          <w:lang w:eastAsia="pl-PL"/>
-        </w:rPr>
-        <w:t xml:space="preserve">the </w:t>
-      </w:r>
-      <w:r>
-        <w:rPr>
-          <w:rFonts w:ascii="Times New Roman" w:eastAsia="Times New Roman" w:hAnsi="Times New Roman" w:cs="Times New Roman"/>
-          <w:bCs/>
-          <w:sz w:val="24"/>
-          <w:szCs w:val="24"/>
-          <w:lang w:eastAsia="pl-PL"/>
-        </w:rPr>
-        <w:t>following content</w:t>
-      </w:r>
-      <w:r>
-        <w:rPr>
-          <w:rFonts w:ascii="Times New Roman" w:eastAsia="Times New Roman" w:hAnsi="Times New Roman" w:cs="Times New Roman"/>
-          <w:bCs/>
-          <w:sz w:val="24"/>
-          <w:szCs w:val="24"/>
-          <w:lang w:eastAsia="pl-PL"/>
-        </w:rPr>
-        <w:t xml:space="preserve"> and place it into “</w:t>
+        <w:ind w:left="2160"/>
+        <w:rPr>
+          <w:rFonts w:eastAsia="Times New Roman" w:cs="Times New Roman"/>
+          <w:sz w:val="24"/>
+          <w:szCs w:val="24"/>
+        </w:rPr>
+      </w:pPr>
+      <w:r>
+        <w:rPr>
+          <w:rFonts w:eastAsia="Times New Roman" w:cs="Times New Roman"/>
+          <w:sz w:val="24"/>
+          <w:szCs w:val="24"/>
+        </w:rPr>
+        <w:t xml:space="preserve">Create exhange_wrapper.cmd wrapper for </w:t>
+      </w:r>
+      <w:r>
+        <w:rPr>
+          <w:rFonts w:eastAsia="Times New Roman" w:cs="Times New Roman"/>
+          <w:b/>
+          <w:sz w:val="24"/>
+          <w:szCs w:val="24"/>
+        </w:rPr>
+        <w:t>e</w:t>
+      </w:r>
+      <w:r>
+        <w:rPr>
+          <w:rFonts w:eastAsia="Times New Roman" w:cs="Times New Roman"/>
+          <w:b/>
+          <w:sz w:val="24"/>
+          <w:szCs w:val="24"/>
+        </w:rPr>
+        <w:t>xchange_wrapper.ps1</w:t>
+      </w:r>
+      <w:r>
+        <w:rPr>
+          <w:rFonts w:eastAsia="Times New Roman" w:cs="Times New Roman"/>
+          <w:sz w:val="24"/>
+          <w:szCs w:val="24"/>
+        </w:rPr>
+        <w:t xml:space="preserve"> with the following content and place it into “</w:t>
       </w:r>
       <w:r>
         <w:rPr>
@@ -1965,11 +1702,9 @@
       </w:r>
       <w:r>
         <w:rPr>
-          <w:rFonts w:ascii="Times New Roman" w:eastAsia="Times New Roman" w:hAnsi="Times New Roman" w:cs="Times New Roman"/>
-          <w:bCs/>
-          <w:sz w:val="24"/>
-          <w:szCs w:val="24"/>
-          <w:lang w:eastAsia="pl-PL"/>
+          <w:rFonts w:eastAsia="Times New Roman" w:cs="Times New Roman"/>
+          <w:sz w:val="24"/>
+          <w:szCs w:val="24"/>
         </w:rPr>
         <w:t>”</w:t>
       </w:r>
@@ -2156,39 +1891,6 @@
     </w:p>
     <w:p>
       <w:pPr>
-        <w:numPr>
-          <w:ilvl w:val="2"/>
-          <w:numId w:val="30"/>
-        </w:numPr>
-        <w:spacing w:before="100" w:beforeAutospacing="1" w:after="100" w:afterAutospacing="1"/>
-        <w:rPr>
-          <w:rFonts w:ascii="Times New Roman" w:eastAsia="Times New Roman" w:hAnsi="Times New Roman" w:cs="Times New Roman"/>
-          <w:sz w:val="24"/>
-          <w:szCs w:val="24"/>
-          <w:lang w:eastAsia="pl-PL"/>
-        </w:rPr>
-      </w:pPr>
-      <w:r>
-        <w:rPr>
-          <w:rFonts w:ascii="Times New Roman" w:eastAsia="Times New Roman" w:hAnsi="Times New Roman" w:cs="Times New Roman"/>
-          <w:sz w:val="24"/>
-          <w:szCs w:val="24"/>
-          <w:lang w:eastAsia="pl-PL"/>
-        </w:rPr>
-        <w:t>S</w:t>
-      </w:r>
-      <w:r>
-        <w:rPr>
-          <w:rFonts w:ascii="Times New Roman" w:eastAsia="Times New Roman" w:hAnsi="Times New Roman" w:cs="Times New Roman"/>
-          <w:sz w:val="24"/>
-          <w:szCs w:val="24"/>
-          <w:lang w:eastAsia="pl-PL"/>
-        </w:rPr>
-        <w:t>et D:\&lt;Exchange installation path&gt; to your MS Exchange installation path</w:t>
-      </w:r>
-    </w:p>
-    <w:p>
-      <w:pPr>
         <w:pStyle w:val="ListParagraph"/>
         <w:numPr>
           <w:ilvl w:val="2"/>
@@ -2207,34 +1909,7 @@
           <w:sz w:val="24"/>
           <w:szCs w:val="24"/>
         </w:rPr>
-        <w:lastRenderedPageBreak/>
-        <w:t xml:space="preserve">Run as user with </w:t>
-      </w:r>
-      <w:proofErr w:type="gramStart"/>
-      <w:r>
-        <w:rPr>
-          <w:rFonts w:eastAsia="Times New Roman" w:cs="Times New Roman"/>
-          <w:sz w:val="24"/>
-          <w:szCs w:val="24"/>
-        </w:rPr>
-        <w:t>sufficient</w:t>
-      </w:r>
-      <w:proofErr w:type="gramEnd"/>
-      <w:r>
-        <w:rPr>
-          <w:rFonts w:eastAsia="Times New Roman" w:cs="Times New Roman"/>
-          <w:sz w:val="24"/>
-          <w:szCs w:val="24"/>
-        </w:rPr>
-        <w:t xml:space="preserve"> permissions to run Exchange Management Shel</w:t>
-      </w:r>
-      <w:r>
-        <w:rPr>
-          <w:rFonts w:eastAsia="Times New Roman" w:cs="Times New Roman"/>
-          <w:sz w:val="24"/>
-          <w:szCs w:val="24"/>
-        </w:rPr>
-        <w:t>l</w:t>
+        <w:t>Set D:\&lt;Exchange installation path&gt; to your MS Exchange installation path</w:t>
       </w:r>
     </w:p>
     <w:p>
@@ -2257,7 +1932,33 @@
           <w:sz w:val="24"/>
           <w:szCs w:val="24"/>
         </w:rPr>
-        <w:t>Set to: Run whether user is logged on or not</w:t>
+        <w:t xml:space="preserve">Run as user with </w:t>
+      </w:r>
+      <w:proofErr w:type="gramStart"/>
+      <w:r>
+        <w:rPr>
+          <w:rFonts w:eastAsia="Times New Roman" w:cs="Times New Roman"/>
+          <w:sz w:val="24"/>
+          <w:szCs w:val="24"/>
+        </w:rPr>
+        <w:t>sufficient</w:t>
+      </w:r>
+      <w:proofErr w:type="gramEnd"/>
+      <w:r>
+        <w:rPr>
+          <w:rFonts w:eastAsia="Times New Roman" w:cs="Times New Roman"/>
+          <w:sz w:val="24"/>
+          <w:szCs w:val="24"/>
+        </w:rPr>
+        <w:t xml:space="preserve"> permissions to run Exchange Management Shel</w:t>
+      </w:r>
+      <w:r>
+        <w:rPr>
+          <w:rFonts w:eastAsia="Times New Roman" w:cs="Times New Roman"/>
+          <w:sz w:val="24"/>
+          <w:szCs w:val="24"/>
+        </w:rPr>
+        <w:t>l</w:t>
       </w:r>
     </w:p>
     <w:p>
@@ -2280,7 +1981,7 @@
           <w:sz w:val="24"/>
           <w:szCs w:val="24"/>
         </w:rPr>
-        <w:t>Set to: Run with highest privileges</w:t>
+        <w:t>Set to: Run whether user is logged on or not</w:t>
       </w:r>
     </w:p>
     <w:p>
@@ -2303,7 +2004,7 @@
           <w:sz w:val="24"/>
           <w:szCs w:val="24"/>
         </w:rPr>
-        <w:t>Action is set to: Start a program</w:t>
+        <w:t>Set to: Run with highest privileges</w:t>
       </w:r>
     </w:p>
     <w:p>
@@ -2326,23 +2027,7 @@
           <w:sz w:val="24"/>
           <w:szCs w:val="24"/>
         </w:rPr>
-        <w:t>Program: C:\ProgramData\VMware\Log Insight Agent\exchange\scripts\exchange_</w:t>
-      </w:r>
-      <w:r>
-        <w:rPr>
-          <w:rFonts w:eastAsia="Times New Roman" w:cs="Times New Roman"/>
-          <w:sz w:val="24"/>
-          <w:szCs w:val="24"/>
-        </w:rPr>
-        <w:t>wrapper</w:t>
-      </w:r>
-      <w:r>
-        <w:rPr>
-          <w:rFonts w:eastAsia="Times New Roman" w:cs="Times New Roman"/>
-          <w:sz w:val="24"/>
-          <w:szCs w:val="24"/>
-        </w:rPr>
-        <w:t>.cmd</w:t>
+        <w:t>Action is set to: Start a program</w:t>
       </w:r>
     </w:p>
     <w:p>
@@ -2365,7 +2050,23 @@
           <w:sz w:val="24"/>
           <w:szCs w:val="24"/>
         </w:rPr>
-        <w:t>Start in: C:\ProgramData\VMware\Log Insight Agent\exchange\scripts\</w:t>
+        <w:t>Program: C:\ProgramData\VMware\Log Insight Agent\exchange\scripts\exchange_</w:t>
+      </w:r>
+      <w:r>
+        <w:rPr>
+          <w:rFonts w:eastAsia="Times New Roman" w:cs="Times New Roman"/>
+          <w:sz w:val="24"/>
+          <w:szCs w:val="24"/>
+        </w:rPr>
+        <w:t>wrapper</w:t>
+      </w:r>
+      <w:r>
+        <w:rPr>
+          <w:rFonts w:eastAsia="Times New Roman" w:cs="Times New Roman"/>
+          <w:sz w:val="24"/>
+          <w:szCs w:val="24"/>
+        </w:rPr>
+        <w:t>.cmd</w:t>
       </w:r>
     </w:p>
     <w:p>
@@ -2388,7 +2089,7 @@
           <w:sz w:val="24"/>
           <w:szCs w:val="24"/>
         </w:rPr>
-        <w:t>Trigger is set to Daily</w:t>
+        <w:t>Start in: C:\ProgramData\VMware\Log Insight Agent\exchange\scripts\</w:t>
       </w:r>
     </w:p>
     <w:p>
@@ -2411,51 +2112,7 @@
           <w:sz w:val="24"/>
           <w:szCs w:val="24"/>
         </w:rPr>
-        <w:t>Repeat task every 5 minutes for the duration of 1 day</w:t>
-      </w:r>
-    </w:p>
-    <w:p>
-      <w:pPr>
-        <w:pStyle w:val="ListParagraph"/>
-        <w:ind w:left="2160"/>
-        <w:rPr>
-          <w:rFonts w:eastAsia="Times New Roman" w:cs="Times New Roman"/>
-          <w:sz w:val="24"/>
-          <w:szCs w:val="24"/>
-        </w:rPr>
-      </w:pPr>
-      <w:r>
-        <w:rPr>
-          <w:rFonts w:eastAsia="Times New Roman" w:cs="Times New Roman"/>
-          <w:sz w:val="24"/>
-          <w:szCs w:val="24"/>
-        </w:rPr>
-        <w:t>(</w:t>
-      </w:r>
-      <w:r>
-        <w:rPr>
-          <w:rFonts w:eastAsia="Times New Roman" w:cs="Times New Roman"/>
-          <w:b/>
-          <w:sz w:val="24"/>
-          <w:szCs w:val="24"/>
-        </w:rPr>
-        <w:t>Note</w:t>
-      </w:r>
-      <w:r>
-        <w:rPr>
-          <w:rFonts w:eastAsia="Times New Roman" w:cs="Times New Roman"/>
-          <w:sz w:val="24"/>
-          <w:szCs w:val="24"/>
-        </w:rPr>
-        <w:t>: This</w:t>
-      </w:r>
-      <w:r>
-        <w:rPr>
-          <w:rFonts w:eastAsia="Times New Roman" w:cs="Times New Roman"/>
-          <w:sz w:val="24"/>
-          <w:szCs w:val="24"/>
-        </w:rPr>
-        <w:t xml:space="preserve"> duration can be set as per requirement, depending on the size and complexity of the environment)</w:t>
+        <w:t>Trigger is set to Daily</w:t>
       </w:r>
     </w:p>
     <w:p>
@@ -2478,6 +2135,73 @@
           <w:sz w:val="24"/>
           <w:szCs w:val="24"/>
         </w:rPr>
+        <w:t>Repeat task every 5 minutes for the duration of 1 day</w:t>
+      </w:r>
+    </w:p>
+    <w:p>
+      <w:pPr>
+        <w:pStyle w:val="ListParagraph"/>
+        <w:ind w:left="2160"/>
+        <w:rPr>
+          <w:rFonts w:eastAsia="Times New Roman" w:cs="Times New Roman"/>
+          <w:sz w:val="24"/>
+          <w:szCs w:val="24"/>
+        </w:rPr>
+      </w:pPr>
+      <w:r>
+        <w:rPr>
+          <w:rFonts w:eastAsia="Times New Roman" w:cs="Times New Roman"/>
+          <w:sz w:val="24"/>
+          <w:szCs w:val="24"/>
+        </w:rPr>
+        <w:t>(</w:t>
+      </w:r>
+      <w:r>
+        <w:rPr>
+          <w:rFonts w:eastAsia="Times New Roman" w:cs="Times New Roman"/>
+          <w:b/>
+          <w:sz w:val="24"/>
+          <w:szCs w:val="24"/>
+        </w:rPr>
+        <w:t>Note</w:t>
+      </w:r>
+      <w:r>
+        <w:rPr>
+          <w:rFonts w:eastAsia="Times New Roman" w:cs="Times New Roman"/>
+          <w:sz w:val="24"/>
+          <w:szCs w:val="24"/>
+        </w:rPr>
+        <w:t>: This</w:t>
+      </w:r>
+      <w:r>
+        <w:rPr>
+          <w:rFonts w:eastAsia="Times New Roman" w:cs="Times New Roman"/>
+          <w:sz w:val="24"/>
+          <w:szCs w:val="24"/>
+        </w:rPr>
+        <w:t xml:space="preserve"> duration can be set as per requirement, depending on the size and complexity of the environment)</w:t>
+      </w:r>
+    </w:p>
+    <w:p>
+      <w:pPr>
+        <w:pStyle w:val="ListParagraph"/>
+        <w:numPr>
+          <w:ilvl w:val="2"/>
+          <w:numId w:val="5"/>
+        </w:numPr>
+        <w:ind w:left="2160"/>
+        <w:rPr>
+          <w:rFonts w:eastAsia="Times New Roman" w:cs="Times New Roman"/>
+          <w:sz w:val="24"/>
+          <w:szCs w:val="24"/>
+        </w:rPr>
+      </w:pPr>
+      <w:r>
+        <w:rPr>
+          <w:rFonts w:eastAsia="Times New Roman" w:cs="Times New Roman"/>
+          <w:sz w:val="24"/>
+          <w:szCs w:val="24"/>
+        </w:rPr>
         <w:t>Set to: Enabled</w:t>
       </w:r>
     </w:p>
@@ -2532,28 +2256,50 @@
           <w:szCs w:val="24"/>
         </w:rPr>
       </w:pPr>
-    </w:p>
-    <w:p>
-      <w:pPr>
-        <w:pStyle w:val="ListParagraph"/>
-        <w:ind w:left="2160"/>
-        <w:rPr>
-          <w:rFonts w:eastAsia="Times New Roman" w:cs="Times New Roman"/>
-          <w:sz w:val="24"/>
-          <w:szCs w:val="24"/>
-        </w:rPr>
-      </w:pPr>
-    </w:p>
-    <w:p>
-      <w:pPr>
-        <w:pStyle w:val="ListParagraph"/>
-        <w:ind w:left="2160"/>
-        <w:rPr>
-          <w:rFonts w:eastAsia="Times New Roman" w:cs="Times New Roman"/>
-          <w:sz w:val="24"/>
-          <w:szCs w:val="24"/>
-        </w:rPr>
-      </w:pPr>
+      <w:r>
+        <w:rPr>
+          <w:rFonts w:eastAsia="Times New Roman" w:cs="Times New Roman"/>
+          <w:sz w:val="24"/>
+          <w:szCs w:val="24"/>
+        </w:rPr>
+        <w:lastRenderedPageBreak/>
+        <w:t xml:space="preserve">Place </w:t>
+      </w:r>
+      <w:r>
+        <w:rPr>
+          <w:rFonts w:eastAsia="Times New Roman" w:cs="Times New Roman"/>
+          <w:b/>
+          <w:sz w:val="24"/>
+          <w:szCs w:val="24"/>
+        </w:rPr>
+        <w:t>exchange_wrapper.ps1</w:t>
+      </w:r>
+      <w:r>
+        <w:rPr>
+          <w:rFonts w:eastAsia="Times New Roman" w:cs="Times New Roman"/>
+          <w:sz w:val="24"/>
+          <w:szCs w:val="24"/>
+        </w:rPr>
+        <w:t xml:space="preserve"> file on the all servers form Exchanges cluster. It collects performance and message counters </w:t>
+      </w:r>
+      <w:proofErr w:type="spellStart"/>
+      <w:r>
+        <w:rPr>
+          <w:rFonts w:eastAsia="Times New Roman" w:cs="Times New Roman"/>
+          <w:sz w:val="24"/>
+          <w:szCs w:val="24"/>
+        </w:rPr>
+        <w:t>eg.</w:t>
+      </w:r>
+      <w:proofErr w:type="spellEnd"/>
+      <w:r>
+        <w:rPr>
+          <w:rFonts w:eastAsia="Times New Roman" w:cs="Times New Roman"/>
+          <w:sz w:val="24"/>
+          <w:szCs w:val="24"/>
+        </w:rPr>
+        <w:t xml:space="preserve"> capacity, number of received/sent messages. It is required to be run in short intervals.</w:t>
+      </w:r>
     </w:p>
     <w:p>
       <w:pPr>
@@ -2621,124 +2367,25 @@
     </w:p>
     <w:p>
       <w:pPr>
+        <w:pStyle w:val="ListParagraph"/>
         <w:numPr>
           <w:ilvl w:val="2"/>
-          <w:numId w:val="30"/>
+          <w:numId w:val="5"/>
         </w:numPr>
-        <w:spacing w:before="100" w:beforeAutospacing="1" w:after="100" w:afterAutospacing="1"/>
-        <w:rPr>
-          <w:rFonts w:ascii="Times New Roman" w:eastAsia="Times New Roman" w:hAnsi="Times New Roman" w:cs="Times New Roman"/>
-          <w:sz w:val="24"/>
-          <w:szCs w:val="24"/>
-          <w:lang w:eastAsia="pl-PL"/>
-        </w:rPr>
-      </w:pPr>
-      <w:r>
-        <w:rPr>
-          <w:rFonts w:ascii="Times New Roman" w:eastAsia="Times New Roman" w:hAnsi="Times New Roman" w:cs="Times New Roman"/>
-          <w:sz w:val="24"/>
-          <w:szCs w:val="24"/>
-          <w:lang w:eastAsia="pl-PL"/>
-        </w:rPr>
-        <w:t>Create</w:t>
-      </w:r>
-      <w:r>
-        <w:rPr>
-          <w:rFonts w:ascii="Courier New" w:eastAsia="Times New Roman" w:hAnsi="Courier New" w:cs="Courier New"/>
-          <w:sz w:val="20"/>
-          <w:szCs w:val="20"/>
-          <w:lang w:eastAsia="pl-PL"/>
-        </w:rPr>
-        <w:t xml:space="preserve"> </w:t>
-      </w:r>
-      <w:r>
-        <w:rPr>
-          <w:rFonts w:ascii="Courier New" w:eastAsia="Times New Roman" w:hAnsi="Courier New" w:cs="Courier New"/>
-          <w:sz w:val="20"/>
-          <w:szCs w:val="20"/>
-          <w:lang w:eastAsia="pl-PL"/>
-        </w:rPr>
-        <w:t>exhange_wrapper.cmd</w:t>
-      </w:r>
-      <w:r>
-        <w:rPr>
-          <w:rFonts w:ascii="Courier New" w:eastAsia="Times New Roman" w:hAnsi="Courier New" w:cs="Courier New"/>
-          <w:sz w:val="20"/>
-          <w:szCs w:val="20"/>
-          <w:lang w:eastAsia="pl-PL"/>
-        </w:rPr>
-        <w:t xml:space="preserve"> </w:t>
-      </w:r>
-      <w:r>
-        <w:rPr>
-          <w:rFonts w:ascii="Times New Roman" w:eastAsia="Times New Roman" w:hAnsi="Times New Roman" w:cs="Times New Roman"/>
-          <w:sz w:val="24"/>
-          <w:szCs w:val="24"/>
-          <w:lang w:eastAsia="pl-PL"/>
-        </w:rPr>
-        <w:t xml:space="preserve">wrapper for </w:t>
-      </w:r>
-      <w:r>
-        <w:rPr>
-          <w:rFonts w:ascii="Times New Roman" w:eastAsia="Times New Roman" w:hAnsi="Times New Roman" w:cs="Times New Roman"/>
-          <w:b/>
-          <w:bCs/>
-          <w:sz w:val="24"/>
-          <w:szCs w:val="24"/>
-          <w:lang w:eastAsia="pl-PL"/>
-        </w:rPr>
-        <w:t>Exchange_wrapper.ps1</w:t>
-      </w:r>
-      <w:r>
-        <w:rPr>
-          <w:rFonts w:ascii="Times New Roman" w:eastAsia="Times New Roman" w:hAnsi="Times New Roman" w:cs="Times New Roman"/>
-          <w:b/>
-          <w:bCs/>
-          <w:sz w:val="24"/>
-          <w:szCs w:val="24"/>
-          <w:lang w:eastAsia="pl-PL"/>
-        </w:rPr>
-        <w:t xml:space="preserve"> </w:t>
-      </w:r>
-      <w:r>
-        <w:rPr>
-          <w:rFonts w:ascii="Times New Roman" w:eastAsia="Times New Roman" w:hAnsi="Times New Roman" w:cs="Times New Roman"/>
-          <w:bCs/>
-          <w:sz w:val="24"/>
-          <w:szCs w:val="24"/>
-          <w:lang w:eastAsia="pl-PL"/>
-        </w:rPr>
-        <w:t xml:space="preserve">with </w:t>
-      </w:r>
-      <w:r>
-        <w:rPr>
-          <w:rFonts w:ascii="Times New Roman" w:eastAsia="Times New Roman" w:hAnsi="Times New Roman" w:cs="Times New Roman"/>
-          <w:bCs/>
-          <w:sz w:val="24"/>
-          <w:szCs w:val="24"/>
-          <w:lang w:eastAsia="pl-PL"/>
-        </w:rPr>
-        <w:t xml:space="preserve">the </w:t>
-      </w:r>
-      <w:r>
-        <w:rPr>
-          <w:rFonts w:ascii="Times New Roman" w:eastAsia="Times New Roman" w:hAnsi="Times New Roman" w:cs="Times New Roman"/>
-          <w:bCs/>
-          <w:sz w:val="24"/>
-          <w:szCs w:val="24"/>
-          <w:lang w:eastAsia="pl-PL"/>
-        </w:rPr>
-        <w:t>following content</w:t>
-      </w:r>
-      <w:r>
-        <w:rPr>
-          <w:rFonts w:ascii="Times New Roman" w:eastAsia="Times New Roman" w:hAnsi="Times New Roman" w:cs="Times New Roman"/>
-          <w:bCs/>
-          <w:sz w:val="24"/>
-          <w:szCs w:val="24"/>
-          <w:lang w:eastAsia="pl-PL"/>
-        </w:rPr>
-        <w:t xml:space="preserve"> and place it into “</w:t>
+        <w:ind w:left="2160"/>
+        <w:rPr>
+          <w:rFonts w:eastAsia="Times New Roman" w:cs="Times New Roman"/>
+          <w:sz w:val="24"/>
+          <w:szCs w:val="24"/>
+        </w:rPr>
+      </w:pPr>
+      <w:r>
+        <w:rPr>
+          <w:rFonts w:eastAsia="Times New Roman" w:cs="Times New Roman"/>
+          <w:sz w:val="24"/>
+          <w:szCs w:val="24"/>
+        </w:rPr>
+        <w:t>Create exhange_wrapper.cmd wrapper for Exchange_wrapper.ps1 with the following content and place it into “</w:t>
       </w:r>
       <w:r>
         <w:rPr>
@@ -2768,11 +2415,9 @@
       </w:r>
       <w:r>
         <w:rPr>
-          <w:rFonts w:ascii="Times New Roman" w:eastAsia="Times New Roman" w:hAnsi="Times New Roman" w:cs="Times New Roman"/>
-          <w:bCs/>
-          <w:sz w:val="24"/>
-          <w:szCs w:val="24"/>
-          <w:lang w:eastAsia="pl-PL"/>
+          <w:rFonts w:eastAsia="Times New Roman" w:cs="Times New Roman"/>
+          <w:sz w:val="24"/>
+          <w:szCs w:val="24"/>
         </w:rPr>
         <w:t>”</w:t>
       </w:r>
@@ -2977,39 +2622,6 @@
     </w:p>
     <w:p>
       <w:pPr>
-        <w:numPr>
-          <w:ilvl w:val="2"/>
-          <w:numId w:val="30"/>
-        </w:numPr>
-        <w:spacing w:before="100" w:beforeAutospacing="1" w:after="100" w:afterAutospacing="1"/>
-        <w:rPr>
-          <w:rFonts w:ascii="Times New Roman" w:eastAsia="Times New Roman" w:hAnsi="Times New Roman" w:cs="Times New Roman"/>
-          <w:sz w:val="24"/>
-          <w:szCs w:val="24"/>
-          <w:lang w:eastAsia="pl-PL"/>
-        </w:rPr>
-      </w:pPr>
-      <w:r>
-        <w:rPr>
-          <w:rFonts w:ascii="Times New Roman" w:eastAsia="Times New Roman" w:hAnsi="Times New Roman" w:cs="Times New Roman"/>
-          <w:sz w:val="24"/>
-          <w:szCs w:val="24"/>
-          <w:lang w:eastAsia="pl-PL"/>
-        </w:rPr>
-        <w:t>S</w:t>
-      </w:r>
-      <w:r>
-        <w:rPr>
-          <w:rFonts w:ascii="Times New Roman" w:eastAsia="Times New Roman" w:hAnsi="Times New Roman" w:cs="Times New Roman"/>
-          <w:sz w:val="24"/>
-          <w:szCs w:val="24"/>
-          <w:lang w:eastAsia="pl-PL"/>
-        </w:rPr>
-        <w:t>et D:\&lt;Exchange installation path&gt; to your MS Exchange installation path</w:t>
-      </w:r>
-    </w:p>
-    <w:p>
-      <w:pPr>
         <w:pStyle w:val="ListParagraph"/>
         <w:numPr>
           <w:ilvl w:val="2"/>
@@ -3028,25 +2640,7 @@
           <w:sz w:val="24"/>
           <w:szCs w:val="24"/>
         </w:rPr>
-        <w:t xml:space="preserve">Run as user with </w:t>
-      </w:r>
-      <w:proofErr w:type="gramStart"/>
-      <w:r>
-        <w:rPr>
-          <w:rFonts w:eastAsia="Times New Roman" w:cs="Times New Roman"/>
-          <w:sz w:val="24"/>
-          <w:szCs w:val="24"/>
-        </w:rPr>
-        <w:t>sufficient</w:t>
-      </w:r>
-      <w:proofErr w:type="gramEnd"/>
-      <w:r>
-        <w:rPr>
-          <w:rFonts w:eastAsia="Times New Roman" w:cs="Times New Roman"/>
-          <w:sz w:val="24"/>
-          <w:szCs w:val="24"/>
-        </w:rPr>
-        <w:t xml:space="preserve"> permissions to run Exchange Management Shell</w:t>
+        <w:t>Set D:\&lt;Exchange installation path&gt; to your MS Exchange installation path</w:t>
       </w:r>
     </w:p>
     <w:p>
@@ -3069,7 +2663,25 @@
           <w:sz w:val="24"/>
           <w:szCs w:val="24"/>
         </w:rPr>
-        <w:t>Set to: Run whether user is logged on or not</w:t>
+        <w:t xml:space="preserve">Run as user with </w:t>
+      </w:r>
+      <w:proofErr w:type="gramStart"/>
+      <w:r>
+        <w:rPr>
+          <w:rFonts w:eastAsia="Times New Roman" w:cs="Times New Roman"/>
+          <w:sz w:val="24"/>
+          <w:szCs w:val="24"/>
+        </w:rPr>
+        <w:t>sufficient</w:t>
+      </w:r>
+      <w:proofErr w:type="gramEnd"/>
+      <w:r>
+        <w:rPr>
+          <w:rFonts w:eastAsia="Times New Roman" w:cs="Times New Roman"/>
+          <w:sz w:val="24"/>
+          <w:szCs w:val="24"/>
+        </w:rPr>
+        <w:t xml:space="preserve"> permissions to run Exchange Management Shell</w:t>
       </w:r>
     </w:p>
     <w:p>
@@ -3092,7 +2704,7 @@
           <w:sz w:val="24"/>
           <w:szCs w:val="24"/>
         </w:rPr>
-        <w:t>Set to: Run with highest privileges</w:t>
+        <w:t>Set to: Run whether user is logged on or not</w:t>
       </w:r>
     </w:p>
     <w:p>
@@ -3115,7 +2727,7 @@
           <w:sz w:val="24"/>
           <w:szCs w:val="24"/>
         </w:rPr>
-        <w:t>Action is set to: Start a program</w:t>
+        <w:t>Set to: Run with highest privileges</w:t>
       </w:r>
     </w:p>
     <w:p>
@@ -3138,15 +2750,7 @@
           <w:sz w:val="24"/>
           <w:szCs w:val="24"/>
         </w:rPr>
-        <w:t>Program: C:\ProgramData\VMware\Log Insight Agent\exchange\scripts\</w:t>
-      </w:r>
-      <w:r>
-        <w:rPr>
-          <w:rFonts w:eastAsia="Times New Roman" w:cs="Times New Roman"/>
-          <w:sz w:val="24"/>
-          <w:szCs w:val="24"/>
-        </w:rPr>
-        <w:t>exchange_mailbox_wrapper.cmd</w:t>
+        <w:t>Action is set to: Start a program</w:t>
       </w:r>
     </w:p>
     <w:p>
@@ -3169,7 +2773,15 @@
           <w:sz w:val="24"/>
           <w:szCs w:val="24"/>
         </w:rPr>
-        <w:t>Start in: C:\ProgramData\VMware\Log Insight Agent\exchange\scripts\</w:t>
+        <w:t>Program: C:\ProgramData\VMware\Log Insight Agent\exchange\scripts\</w:t>
+      </w:r>
+      <w:r>
+        <w:rPr>
+          <w:rFonts w:eastAsia="Times New Roman" w:cs="Times New Roman"/>
+          <w:sz w:val="24"/>
+          <w:szCs w:val="24"/>
+        </w:rPr>
+        <w:t>exchange_mailbox_wrapper.cmd</w:t>
       </w:r>
     </w:p>
     <w:p>
@@ -3192,7 +2804,7 @@
           <w:sz w:val="24"/>
           <w:szCs w:val="24"/>
         </w:rPr>
-        <w:t>Trigger is set to Daily</w:t>
+        <w:t>Start in: C:\ProgramData\VMware\Log Insight Agent\exchange\scripts\</w:t>
       </w:r>
     </w:p>
     <w:p>
@@ -3215,76 +2827,7 @@
           <w:sz w:val="24"/>
           <w:szCs w:val="24"/>
         </w:rPr>
-        <w:lastRenderedPageBreak/>
-        <w:t xml:space="preserve">Repeat task every </w:t>
-      </w:r>
-      <w:r>
-        <w:rPr>
-          <w:rFonts w:eastAsia="Times New Roman" w:cs="Times New Roman"/>
-          <w:sz w:val="24"/>
-          <w:szCs w:val="24"/>
-        </w:rPr>
-        <w:t>6 hours</w:t>
-      </w:r>
-      <w:r>
-        <w:rPr>
-          <w:rFonts w:eastAsia="Times New Roman" w:cs="Times New Roman"/>
-          <w:sz w:val="24"/>
-          <w:szCs w:val="24"/>
-        </w:rPr>
-        <w:t xml:space="preserve"> for the duration of 1 day</w:t>
-      </w:r>
-    </w:p>
-    <w:p>
-      <w:pPr>
-        <w:pStyle w:val="ListParagraph"/>
-        <w:ind w:left="2160"/>
-        <w:rPr>
-          <w:rFonts w:eastAsia="Times New Roman" w:cs="Times New Roman"/>
-          <w:sz w:val="24"/>
-          <w:szCs w:val="24"/>
-        </w:rPr>
-      </w:pPr>
-      <w:r>
-        <w:rPr>
-          <w:rFonts w:eastAsia="Times New Roman" w:cs="Times New Roman"/>
-          <w:sz w:val="24"/>
-          <w:szCs w:val="24"/>
-        </w:rPr>
-        <w:t>(</w:t>
-      </w:r>
-      <w:r>
-        <w:rPr>
-          <w:rFonts w:eastAsia="Times New Roman" w:cs="Times New Roman"/>
-          <w:b/>
-          <w:sz w:val="24"/>
-          <w:szCs w:val="24"/>
-        </w:rPr>
-        <w:t>Note</w:t>
-      </w:r>
-      <w:r>
-        <w:rPr>
-          <w:rFonts w:eastAsia="Times New Roman" w:cs="Times New Roman"/>
-          <w:sz w:val="24"/>
-          <w:szCs w:val="24"/>
-        </w:rPr>
-        <w:t xml:space="preserve">: </w:t>
-      </w:r>
-      <w:r>
-        <w:rPr>
-          <w:rFonts w:eastAsia="Times New Roman" w:cs="Times New Roman"/>
-          <w:sz w:val="24"/>
-          <w:szCs w:val="24"/>
-        </w:rPr>
-        <w:t>This</w:t>
-      </w:r>
-      <w:r>
-        <w:rPr>
-          <w:rFonts w:eastAsia="Times New Roman" w:cs="Times New Roman"/>
-          <w:sz w:val="24"/>
-          <w:szCs w:val="24"/>
-        </w:rPr>
-        <w:t xml:space="preserve"> duration can be set as per requirement, depending on the size and complexity of the environment)</w:t>
+        <w:t>Trigger is set to Daily</w:t>
       </w:r>
     </w:p>
     <w:p>
@@ -3307,6 +2850,97 @@
           <w:sz w:val="24"/>
           <w:szCs w:val="24"/>
         </w:rPr>
+        <w:t xml:space="preserve">Repeat task every </w:t>
+      </w:r>
+      <w:r>
+        <w:rPr>
+          <w:rFonts w:eastAsia="Times New Roman" w:cs="Times New Roman"/>
+          <w:sz w:val="24"/>
+          <w:szCs w:val="24"/>
+        </w:rPr>
+        <w:t>6 hours</w:t>
+      </w:r>
+      <w:r>
+        <w:rPr>
+          <w:rFonts w:eastAsia="Times New Roman" w:cs="Times New Roman"/>
+          <w:sz w:val="24"/>
+          <w:szCs w:val="24"/>
+        </w:rPr>
+        <w:t xml:space="preserve"> for the duration of 1 day</w:t>
+      </w:r>
+    </w:p>
+    <w:p>
+      <w:pPr>
+        <w:pStyle w:val="ListParagraph"/>
+        <w:ind w:left="2160"/>
+        <w:rPr>
+          <w:rFonts w:eastAsia="Times New Roman" w:cs="Times New Roman"/>
+          <w:sz w:val="24"/>
+          <w:szCs w:val="24"/>
+        </w:rPr>
+      </w:pPr>
+      <w:r>
+        <w:rPr>
+          <w:rFonts w:eastAsia="Times New Roman" w:cs="Times New Roman"/>
+          <w:sz w:val="24"/>
+          <w:szCs w:val="24"/>
+        </w:rPr>
+        <w:t>(</w:t>
+      </w:r>
+      <w:r>
+        <w:rPr>
+          <w:rFonts w:eastAsia="Times New Roman" w:cs="Times New Roman"/>
+          <w:b/>
+          <w:sz w:val="24"/>
+          <w:szCs w:val="24"/>
+        </w:rPr>
+        <w:t>Note</w:t>
+      </w:r>
+      <w:r>
+        <w:rPr>
+          <w:rFonts w:eastAsia="Times New Roman" w:cs="Times New Roman"/>
+          <w:sz w:val="24"/>
+          <w:szCs w:val="24"/>
+        </w:rPr>
+        <w:t xml:space="preserve">: </w:t>
+      </w:r>
+      <w:r>
+        <w:rPr>
+          <w:rFonts w:eastAsia="Times New Roman" w:cs="Times New Roman"/>
+          <w:sz w:val="24"/>
+          <w:szCs w:val="24"/>
+        </w:rPr>
+        <w:t>This</w:t>
+      </w:r>
+      <w:r>
+        <w:rPr>
+          <w:rFonts w:eastAsia="Times New Roman" w:cs="Times New Roman"/>
+          <w:sz w:val="24"/>
+          <w:szCs w:val="24"/>
+        </w:rPr>
+        <w:t xml:space="preserve"> duration can be set as per requirement, depending on the size and complexity of the environment)</w:t>
+      </w:r>
+    </w:p>
+    <w:p>
+      <w:pPr>
+        <w:pStyle w:val="ListParagraph"/>
+        <w:numPr>
+          <w:ilvl w:val="2"/>
+          <w:numId w:val="5"/>
+        </w:numPr>
+        <w:ind w:left="2160"/>
+        <w:rPr>
+          <w:rFonts w:eastAsia="Times New Roman" w:cs="Times New Roman"/>
+          <w:sz w:val="24"/>
+          <w:szCs w:val="24"/>
+        </w:rPr>
+      </w:pPr>
+      <w:r>
+        <w:rPr>
+          <w:rFonts w:eastAsia="Times New Roman" w:cs="Times New Roman"/>
+          <w:sz w:val="24"/>
+          <w:szCs w:val="24"/>
+        </w:rPr>
         <w:t>Set to: Enabled</w:t>
       </w:r>
     </w:p>
@@ -3350,11 +2984,249 @@
           <w:szCs w:val="24"/>
         </w:rPr>
       </w:pPr>
+      <w:r>
+        <w:rPr>
+          <w:rFonts w:eastAsia="Times New Roman" w:cs="Times New Roman"/>
+          <w:sz w:val="24"/>
+          <w:szCs w:val="24"/>
+        </w:rPr>
+        <w:t xml:space="preserve">Place </w:t>
+      </w:r>
+      <w:r>
+        <w:rPr>
+          <w:rFonts w:eastAsia="Times New Roman" w:cs="Times New Roman"/>
+          <w:b/>
+          <w:sz w:val="24"/>
+          <w:szCs w:val="24"/>
+        </w:rPr>
+        <w:t>exchange_mailbox_wrapper.ps1</w:t>
+      </w:r>
+      <w:r>
+        <w:rPr>
+          <w:rFonts w:eastAsia="Times New Roman" w:cs="Times New Roman"/>
+          <w:sz w:val="24"/>
+          <w:szCs w:val="24"/>
+        </w:rPr>
+        <w:t xml:space="preserve"> file only on one server from Exchange cluster. It will execute heavy queries to MS Exchange </w:t>
+      </w:r>
+      <w:proofErr w:type="spellStart"/>
+      <w:r>
+        <w:rPr>
+          <w:rFonts w:eastAsia="Times New Roman" w:cs="Times New Roman"/>
+          <w:sz w:val="24"/>
+          <w:szCs w:val="24"/>
+        </w:rPr>
+        <w:t>eg.</w:t>
+      </w:r>
+      <w:proofErr w:type="spellEnd"/>
+      <w:r>
+        <w:rPr>
+          <w:rFonts w:eastAsia="Times New Roman" w:cs="Times New Roman"/>
+          <w:sz w:val="24"/>
+          <w:szCs w:val="24"/>
+        </w:rPr>
+        <w:t xml:space="preserve"> Information about each mailbox statistics or looking into tracing logs. It will</w:t>
+      </w:r>
+      <w:r>
+        <w:rPr>
+          <w:rFonts w:eastAsia="Times New Roman" w:cs="Times New Roman"/>
+          <w:sz w:val="24"/>
+          <w:szCs w:val="24"/>
+        </w:rPr>
+        <w:t xml:space="preserve"> </w:t>
+      </w:r>
+      <w:r>
+        <w:rPr>
+          <w:rFonts w:eastAsia="Times New Roman" w:cs="Times New Roman"/>
+          <w:sz w:val="24"/>
+          <w:szCs w:val="24"/>
+        </w:rPr>
+        <w:t xml:space="preserve">also collect information about other servers from Exchange clusters, that is needed from placing data on </w:t>
+      </w:r>
+      <w:proofErr w:type="spellStart"/>
+      <w:r>
+        <w:rPr>
+          <w:rFonts w:eastAsia="Times New Roman" w:cs="Times New Roman"/>
+          <w:sz w:val="24"/>
+          <w:szCs w:val="24"/>
+        </w:rPr>
+        <w:t>vRLI</w:t>
+      </w:r>
+      <w:proofErr w:type="spellEnd"/>
+      <w:r>
+        <w:rPr>
+          <w:rFonts w:eastAsia="Times New Roman" w:cs="Times New Roman"/>
+          <w:sz w:val="24"/>
+          <w:szCs w:val="24"/>
+        </w:rPr>
+        <w:t xml:space="preserve"> </w:t>
+      </w:r>
+      <w:r>
+        <w:rPr>
+          <w:rFonts w:eastAsia="Times New Roman" w:cs="Times New Roman"/>
+          <w:sz w:val="24"/>
+          <w:szCs w:val="24"/>
+        </w:rPr>
+        <w:t>dashboards</w:t>
+      </w:r>
+      <w:r>
+        <w:rPr>
+          <w:rFonts w:eastAsia="Times New Roman" w:cs="Times New Roman"/>
+          <w:sz w:val="24"/>
+          <w:szCs w:val="24"/>
+        </w:rPr>
+        <w:t>/widgets. Data collected by this sever are low frequently changed data (</w:t>
+      </w:r>
+      <w:proofErr w:type="spellStart"/>
+      <w:r>
+        <w:rPr>
+          <w:rFonts w:eastAsia="Times New Roman" w:cs="Times New Roman"/>
+          <w:sz w:val="24"/>
+          <w:szCs w:val="24"/>
+        </w:rPr>
+        <w:t>eg.</w:t>
+      </w:r>
+      <w:proofErr w:type="spellEnd"/>
+      <w:r>
+        <w:rPr>
+          <w:rFonts w:eastAsia="Times New Roman" w:cs="Times New Roman"/>
+          <w:sz w:val="24"/>
+          <w:szCs w:val="24"/>
+        </w:rPr>
+        <w:t xml:space="preserve"> Size of mailboxes, sent/received email statistics) but with each run it gathers information f</w:t>
+      </w:r>
+      <w:r>
+        <w:rPr>
+          <w:rFonts w:eastAsia="Times New Roman" w:cs="Times New Roman"/>
+          <w:sz w:val="24"/>
+          <w:szCs w:val="24"/>
+        </w:rPr>
+        <w:t>rom</w:t>
+      </w:r>
+      <w:r>
+        <w:rPr>
+          <w:rFonts w:eastAsia="Times New Roman" w:cs="Times New Roman"/>
+          <w:sz w:val="24"/>
+          <w:szCs w:val="24"/>
+        </w:rPr>
+        <w:t xml:space="preserve"> last 6 hours.</w:t>
+      </w:r>
     </w:p>
     <w:p>
       <w:pPr>
         <w:pStyle w:val="ListParagraph"/>
         <w:ind w:left="2160"/>
+        <w:rPr>
+          <w:rFonts w:eastAsia="Times New Roman" w:cs="Times New Roman"/>
+          <w:sz w:val="24"/>
+          <w:szCs w:val="24"/>
+        </w:rPr>
+      </w:pPr>
+    </w:p>
+    <w:p>
+      <w:pPr>
+        <w:pStyle w:val="ListParagraph"/>
+        <w:ind w:left="2160"/>
+        <w:rPr>
+          <w:rFonts w:eastAsia="Times New Roman" w:cs="Times New Roman"/>
+          <w:sz w:val="24"/>
+          <w:szCs w:val="24"/>
+        </w:rPr>
+      </w:pPr>
+    </w:p>
+    <w:p>
+      <w:pPr>
+        <w:pStyle w:val="ListParagraph"/>
+        <w:ind w:left="1080"/>
+        <w:rPr>
+          <w:rFonts w:eastAsia="Times New Roman" w:cs="Times New Roman"/>
+          <w:sz w:val="24"/>
+          <w:szCs w:val="24"/>
+        </w:rPr>
+      </w:pPr>
+      <w:r>
+        <w:rPr>
+          <w:rFonts w:eastAsia="Times New Roman" w:cs="Times New Roman"/>
+          <w:sz w:val="24"/>
+          <w:szCs w:val="24"/>
+        </w:rPr>
+        <w:lastRenderedPageBreak/>
+        <w:t xml:space="preserve">Both </w:t>
+      </w:r>
+      <w:r>
+        <w:rPr>
+          <w:rFonts w:eastAsia="Times New Roman" w:cs="Times New Roman"/>
+          <w:b/>
+          <w:sz w:val="24"/>
+          <w:szCs w:val="24"/>
+        </w:rPr>
+        <w:t>exchange_wrapper.ps1</w:t>
+      </w:r>
+      <w:r>
+        <w:rPr>
+          <w:rFonts w:eastAsia="Times New Roman" w:cs="Times New Roman"/>
+          <w:sz w:val="24"/>
+          <w:szCs w:val="24"/>
+        </w:rPr>
+        <w:t xml:space="preserve"> </w:t>
+      </w:r>
+      <w:r>
+        <w:rPr>
+          <w:rFonts w:eastAsia="Times New Roman" w:cs="Times New Roman"/>
+          <w:sz w:val="24"/>
+          <w:szCs w:val="24"/>
+        </w:rPr>
+        <w:t xml:space="preserve">and </w:t>
+      </w:r>
+      <w:r>
+        <w:rPr>
+          <w:rFonts w:eastAsia="Times New Roman" w:cs="Times New Roman"/>
+          <w:b/>
+          <w:sz w:val="24"/>
+          <w:szCs w:val="24"/>
+        </w:rPr>
+        <w:t>exchange_mailbox_wrapper.ps1</w:t>
+      </w:r>
+      <w:r>
+        <w:rPr>
+          <w:rFonts w:eastAsia="Times New Roman" w:cs="Times New Roman"/>
+          <w:b/>
+          <w:sz w:val="24"/>
+          <w:szCs w:val="24"/>
+        </w:rPr>
+        <w:t xml:space="preserve"> </w:t>
+      </w:r>
+      <w:r>
+        <w:rPr>
+          <w:rFonts w:eastAsia="Times New Roman" w:cs="Times New Roman"/>
+          <w:sz w:val="24"/>
+          <w:szCs w:val="24"/>
+        </w:rPr>
+        <w:t xml:space="preserve">scripts can give some additional output to </w:t>
+      </w:r>
+      <w:proofErr w:type="spellStart"/>
+      <w:r>
+        <w:rPr>
+          <w:rFonts w:eastAsia="Times New Roman" w:cs="Times New Roman"/>
+          <w:sz w:val="24"/>
+          <w:szCs w:val="24"/>
+        </w:rPr>
+        <w:t>stdout</w:t>
+      </w:r>
+      <w:proofErr w:type="spellEnd"/>
+      <w:r>
+        <w:rPr>
+          <w:rFonts w:eastAsia="Times New Roman" w:cs="Times New Roman"/>
+          <w:sz w:val="24"/>
+          <w:szCs w:val="24"/>
+        </w:rPr>
+        <w:t xml:space="preserve"> for troubleshooting purposes: they will show it if they are run by hand from the console but in Task Scheduler its window is hidden so it will not be shows.</w:t>
+      </w:r>
+    </w:p>
+    <w:p>
+      <w:pPr>
+        <w:pStyle w:val="ListParagraph"/>
+        <w:ind w:left="1080"/>
         <w:rPr>
           <w:rFonts w:eastAsia="Times New Roman" w:cs="Times New Roman"/>
           <w:sz w:val="24"/>
@@ -3434,26 +3306,14 @@
       </w:r>
       <w:r>
         <w:br/>
-        <w:t xml:space="preserve">* Go to </w:t>
-      </w:r>
-      <w:proofErr w:type="gramStart"/>
-      <w:r>
-        <w:t>the  </w:t>
+        <w:t xml:space="preserve">* Go to the </w:t>
       </w:r>
       <w:r>
         <w:rPr>
           <w:b/>
           <w:bCs/>
         </w:rPr>
-        <w:t>Administration</w:t>
-      </w:r>
-      <w:proofErr w:type="gramEnd"/>
-      <w:r>
-        <w:rPr>
-          <w:b/>
-          <w:bCs/>
-        </w:rPr>
-        <w:t xml:space="preserve"> -&gt; Management -&gt; Agents  </w:t>
+        <w:t xml:space="preserve">Administration -&gt; Management -&gt; Agents </w:t>
       </w:r>
       <w:r>
         <w:t>page (requires Super Admin privileges)</w:t>
@@ -3467,10 +3327,10 @@
           <w:b/>
           <w:bCs/>
         </w:rPr>
-        <w:t xml:space="preserve"> All Agents </w:t>
-      </w:r>
-      <w:r>
-        <w:t xml:space="preserve"> drop-down at the top of the window and select the  </w:t>
+        <w:t>All Agents </w:t>
+      </w:r>
+      <w:r>
+        <w:t xml:space="preserve">drop-down at the top of the window and select the </w:t>
       </w:r>
       <w:r>
         <w:rPr>
@@ -3480,7 +3340,7 @@
         <w:t>“Copy Template” </w:t>
       </w:r>
       <w:r>
-        <w:t xml:space="preserve"> button to the right of the </w:t>
+        <w:t xml:space="preserve">button to the right of the </w:t>
       </w:r>
       <w:r>
         <w:rPr>
@@ -3500,12 +3360,8 @@
         </w:rPr>
         <w:t xml:space="preserve">" </w:t>
       </w:r>
-      <w:r>
-        <w:rPr>
-          <w:b/>
-        </w:rPr>
-        <w:t xml:space="preserve"> </w:t>
-      </w:r>
+      <w:bookmarkStart w:id="0" w:name="_GoBack"/>
+      <w:bookmarkEnd w:id="0"/>
       <w:r>
         <w:t>agent group</w:t>
       </w:r>
@@ -3545,8 +3401,6 @@
           <w:bCs/>
         </w:rPr>
       </w:pPr>
-      <w:bookmarkStart w:id="0" w:name="_GoBack"/>
-      <w:bookmarkEnd w:id="0"/>
     </w:p>
     <w:sectPr>
       <w:pgSz w:w="12240" w:h="15840"/>

</xml_diff>